<commit_message>
lab 4 doc modificado
</commit_message>
<xml_diff>
--- a/TodoList Javascript.docx
+++ b/TodoList Javascript.docx
@@ -81,15 +81,26 @@
         <w:rPr>
           <w:lang w:val="es-MX"/>
         </w:rPr>
+        <w:t xml:space="preserve">Paola Masiel Rijo </w:t>
+      </w:r>
+      <w:r>
+        <w:rPr>
+          <w:lang w:val="es-MX"/>
+        </w:rPr>
+        <w:t>Martínez</w:t>
+      </w:r>
+      <w:r>
+        <w:rPr>
+          <w:lang w:val="es-MX"/>
+        </w:rPr>
+        <w:t xml:space="preserve"> A00823735</w:t>
+      </w:r>
+      <w:r>
+        <w:rPr>
+          <w:lang w:val="es-MX"/>
+        </w:rPr>
         <w:br/>
-        <w:t xml:space="preserve">GITHUB </w:t>
-      </w:r>
-      <w:proofErr w:type="gramStart"/>
-      <w:r>
-        <w:rPr>
-          <w:lang w:val="es-MX"/>
-        </w:rPr>
-        <w:t>REPOSITORY</w:t>
+        <w:t>GITHUB REPOSITORY</w:t>
       </w:r>
       <w:r>
         <w:rPr>
@@ -101,20 +112,13 @@
         <w:rPr>
           <w:lang w:val="es-MX"/>
         </w:rPr>
-        <w:t>:</w:t>
-      </w:r>
-      <w:proofErr w:type="gramEnd"/>
-      <w:r>
-        <w:rPr>
-          <w:lang w:val="es-MX"/>
-        </w:rPr>
-        <w:t xml:space="preserve"> [</w:t>
-      </w:r>
-      <w:r>
-        <w:rPr>
-          <w:lang w:val="es-MX"/>
-        </w:rPr>
-        <w:t xml:space="preserve">  ]</w:t>
+        <w:t xml:space="preserve">: </w:t>
+      </w:r>
+      <w:r>
+        <w:rPr>
+          <w:lang w:val="es-MX"/>
+        </w:rPr>
+        <w:t>https://github.com/ada112/Lab4</w:t>
       </w:r>
     </w:p>
     <w:p>
@@ -129,14 +133,30 @@
         </w:rPr>
         <w:t xml:space="preserve">GITHUB PAGE URL: </w:t>
       </w:r>
-      <w:proofErr w:type="gramStart"/>
-      <w:r>
-        <w:rPr>
-          <w:lang w:val="es-MX"/>
-        </w:rPr>
-        <w:t>[  ]</w:t>
-      </w:r>
-      <w:proofErr w:type="gramEnd"/>
+      <w:hyperlink r:id="rId6" w:history="1">
+        <w:r>
+          <w:rPr>
+            <w:rStyle w:val="Hyperlink"/>
+            <w:rFonts w:ascii="Segoe UI" w:hAnsi="Segoe UI" w:cs="Segoe UI"/>
+            <w:color w:val="0366D6"/>
+            <w:sz w:val="21"/>
+            <w:szCs w:val="21"/>
+            <w:lang w:val="es-MX"/>
+          </w:rPr>
+          <w:t>https://ada112.github.io/Lab4/</w:t>
+        </w:r>
+      </w:hyperlink>
+      <w:r>
+        <w:rPr>
+          <w:rFonts w:ascii="Segoe UI" w:hAnsi="Segoe UI" w:cs="Segoe UI"/>
+          <w:color w:val="24292E"/>
+          <w:sz w:val="21"/>
+          <w:szCs w:val="21"/>
+          <w:shd w:val="clear" w:color="auto" w:fill="F1F8FF"/>
+          <w:lang w:val="es-MX"/>
+        </w:rPr>
+        <w:t>.</w:t>
+      </w:r>
     </w:p>
     <w:p>
       <w:pPr>
@@ -255,7 +275,7 @@
                     <pic:cNvPicPr/>
                   </pic:nvPicPr>
                   <pic:blipFill>
-                    <a:blip r:embed="rId6"/>
+                    <a:blip r:embed="rId7"/>
                     <a:stretch>
                       <a:fillRect/>
                     </a:stretch>

</xml_diff>